<commit_message>
EchoServer da WSDL e Lab VISA soluzione
</commit_message>
<xml_diff>
--- a/Docs/MessageFactories.docx
+++ b/Docs/MessageFactories.docx
@@ -2,6 +2,307 @@
 <file path=word/document.xml><?xml version="1.0" encoding="utf-8"?>
 <w:document xmlns:wpc="http://schemas.microsoft.com/office/word/2010/wordprocessingCanvas" xmlns:mc="http://schemas.openxmlformats.org/markup-compatibility/2006" xmlns:o="urn:schemas-microsoft-com:office:office" xmlns:r="http://schemas.openxmlformats.org/officeDocument/2006/relationships" xmlns:m="http://schemas.openxmlformats.org/officeDocument/2006/math" xmlns:v="urn:schemas-microsoft-com:vml" xmlns:wp14="http://schemas.microsoft.com/office/word/2010/wordprocessingDrawing" xmlns:wp="http://schemas.openxmlformats.org/drawingml/2006/wordprocessingDrawing" xmlns:w10="urn:schemas-microsoft-com:office:word" xmlns:w="http://schemas.openxmlformats.org/wordprocessingml/2006/main" xmlns:w14="http://schemas.microsoft.com/office/word/2010/wordml" xmlns:wpg="http://schemas.microsoft.com/office/word/2010/wordprocessingGroup" xmlns:wpi="http://schemas.microsoft.com/office/word/2010/wordprocessingInk" xmlns:wne="http://schemas.microsoft.com/office/word/2006/wordml" xmlns:wps="http://schemas.microsoft.com/office/word/2010/wordprocessingShape" mc:Ignorable="w14 wp14">
   <w:body>
+    <w:p>
+      <w:pPr>
+        <w:shd w:val="clear" w:color="auto" w:fill="FFFFFF"/>
+        <w:spacing w:after="0" w:line="240" w:lineRule="auto"/>
+        <w:jc w:val="both"/>
+        <w:outlineLvl w:val="3"/>
+        <w:rPr>
+          <w:rFonts w:ascii="Verdana" w:eastAsia="Times New Roman" w:hAnsi="Verdana" w:cs="Times New Roman"/>
+          <w:color w:val="000000"/>
+        </w:rPr>
+      </w:pPr>
+      <w:r>
+        <w:rPr>
+          <w:rFonts w:ascii="Verdana" w:eastAsia="Times New Roman" w:hAnsi="Verdana" w:cs="Times New Roman"/>
+          <w:b/>
+          <w:bCs/>
+          <w:color w:val="000000"/>
+        </w:rPr>
+        <w:t xml:space="preserve">DA EVITARE </w:t>
+      </w:r>
+      <w:proofErr w:type="spellStart"/>
+      <w:r>
+        <w:rPr>
+          <w:rFonts w:ascii="Courier New" w:eastAsia="Times New Roman" w:hAnsi="Courier New" w:cs="Courier New"/>
+          <w:b/>
+          <w:color w:val="FF0000"/>
+          <w:sz w:val="24"/>
+          <w:szCs w:val="20"/>
+        </w:rPr>
+        <w:t>SaajS</w:t>
+      </w:r>
+      <w:bookmarkStart w:id="0" w:name="_GoBack"/>
+      <w:bookmarkEnd w:id="0"/>
+      <w:r>
+        <w:rPr>
+          <w:rFonts w:ascii="Courier New" w:eastAsia="Times New Roman" w:hAnsi="Courier New" w:cs="Courier New"/>
+          <w:b/>
+          <w:color w:val="FF0000"/>
+          <w:sz w:val="24"/>
+          <w:szCs w:val="20"/>
+        </w:rPr>
+        <w:t>oapMessageFactory</w:t>
+      </w:r>
+      <w:proofErr w:type="spellEnd"/>
+      <w:r>
+        <w:rPr>
+          <w:rFonts w:ascii="Verdana" w:eastAsia="Times New Roman" w:hAnsi="Verdana" w:cs="Times New Roman"/>
+          <w:color w:val="FF0000"/>
+          <w:sz w:val="28"/>
+        </w:rPr>
+        <w:t> </w:t>
+      </w:r>
+    </w:p>
+    <w:p>
+      <w:pPr>
+        <w:shd w:val="clear" w:color="auto" w:fill="FFFFFF"/>
+        <w:spacing w:after="0" w:line="240" w:lineRule="auto"/>
+        <w:outlineLvl w:val="3"/>
+        <w:rPr>
+          <w:rFonts w:ascii="Verdana" w:eastAsia="Times New Roman" w:hAnsi="Verdana" w:cs="Times New Roman"/>
+          <w:color w:val="000000"/>
+        </w:rPr>
+      </w:pPr>
+      <w:r>
+        <w:rPr>
+          <w:rFonts w:ascii="Verdana" w:eastAsia="Times New Roman" w:hAnsi="Verdana" w:cs="Times New Roman"/>
+          <w:color w:val="000000"/>
+        </w:rPr>
+        <w:br/>
+      </w:r>
+      <w:proofErr w:type="spellStart"/>
+      <w:r>
+        <w:rPr>
+          <w:rFonts w:ascii="Verdana" w:eastAsia="Times New Roman" w:hAnsi="Verdana" w:cs="Times New Roman"/>
+          <w:color w:val="000000"/>
+        </w:rPr>
+        <w:t>Legata</w:t>
+      </w:r>
+      <w:proofErr w:type="spellEnd"/>
+      <w:r>
+        <w:rPr>
+          <w:rFonts w:ascii="Verdana" w:eastAsia="Times New Roman" w:hAnsi="Verdana" w:cs="Times New Roman"/>
+          <w:color w:val="000000"/>
+        </w:rPr>
+        <w:t xml:space="preserve"> a version JDK per via di </w:t>
+      </w:r>
+      <w:proofErr w:type="spellStart"/>
+      <w:r>
+        <w:rPr>
+          <w:rFonts w:ascii="Verdana" w:eastAsia="Times New Roman" w:hAnsi="Verdana" w:cs="Times New Roman"/>
+          <w:color w:val="000000"/>
+        </w:rPr>
+        <w:t>librerie</w:t>
+      </w:r>
+      <w:proofErr w:type="spellEnd"/>
+      <w:r>
+        <w:rPr>
+          <w:rFonts w:ascii="Verdana" w:eastAsia="Times New Roman" w:hAnsi="Verdana" w:cs="Times New Roman"/>
+          <w:color w:val="000000"/>
+        </w:rPr>
+        <w:t xml:space="preserve"> </w:t>
+      </w:r>
+      <w:proofErr w:type="spellStart"/>
+      <w:r>
+        <w:rPr>
+          <w:rFonts w:ascii="Verdana" w:eastAsia="Times New Roman" w:hAnsi="Verdana" w:cs="Times New Roman"/>
+          <w:color w:val="000000"/>
+        </w:rPr>
+        <w:t>xerces</w:t>
+      </w:r>
+      <w:proofErr w:type="spellEnd"/>
+      <w:r>
+        <w:rPr>
+          <w:rFonts w:ascii="Verdana" w:eastAsia="Times New Roman" w:hAnsi="Verdana" w:cs="Times New Roman"/>
+          <w:color w:val="000000"/>
+        </w:rPr>
+        <w:t xml:space="preserve">, </w:t>
+      </w:r>
+      <w:proofErr w:type="spellStart"/>
+      <w:r>
+        <w:rPr>
+          <w:rFonts w:ascii="Verdana" w:eastAsia="Times New Roman" w:hAnsi="Verdana" w:cs="Times New Roman"/>
+          <w:color w:val="000000"/>
+        </w:rPr>
+        <w:t>xalan</w:t>
+      </w:r>
+      <w:proofErr w:type="spellEnd"/>
+      <w:r>
+        <w:rPr>
+          <w:rFonts w:ascii="Verdana" w:eastAsia="Times New Roman" w:hAnsi="Verdana" w:cs="Times New Roman"/>
+          <w:color w:val="000000"/>
+        </w:rPr>
+        <w:t xml:space="preserve">, </w:t>
+      </w:r>
+      <w:proofErr w:type="spellStart"/>
+      <w:r>
+        <w:rPr>
+          <w:rFonts w:ascii="Verdana" w:eastAsia="Times New Roman" w:hAnsi="Verdana" w:cs="Times New Roman"/>
+          <w:color w:val="000000"/>
+        </w:rPr>
+        <w:t>saaj</w:t>
+      </w:r>
+      <w:proofErr w:type="spellEnd"/>
+      <w:r>
+        <w:rPr>
+          <w:rFonts w:ascii="Verdana" w:eastAsia="Times New Roman" w:hAnsi="Verdana" w:cs="Times New Roman"/>
+          <w:color w:val="000000"/>
+        </w:rPr>
+        <w:t xml:space="preserve"> </w:t>
+      </w:r>
+      <w:proofErr w:type="spellStart"/>
+      <w:r>
+        <w:rPr>
+          <w:rFonts w:ascii="Verdana" w:eastAsia="Times New Roman" w:hAnsi="Verdana" w:cs="Times New Roman"/>
+          <w:color w:val="000000"/>
+        </w:rPr>
+        <w:t>che</w:t>
+      </w:r>
+      <w:proofErr w:type="spellEnd"/>
+      <w:r>
+        <w:rPr>
+          <w:rFonts w:ascii="Verdana" w:eastAsia="Times New Roman" w:hAnsi="Verdana" w:cs="Times New Roman"/>
+          <w:color w:val="000000"/>
+        </w:rPr>
+        <w:t xml:space="preserve"> </w:t>
+      </w:r>
+      <w:proofErr w:type="spellStart"/>
+      <w:r>
+        <w:rPr>
+          <w:rFonts w:ascii="Verdana" w:eastAsia="Times New Roman" w:hAnsi="Verdana" w:cs="Times New Roman"/>
+          <w:color w:val="000000"/>
+        </w:rPr>
+        <w:t>possono</w:t>
+      </w:r>
+      <w:proofErr w:type="spellEnd"/>
+      <w:r>
+        <w:rPr>
+          <w:rFonts w:ascii="Verdana" w:eastAsia="Times New Roman" w:hAnsi="Verdana" w:cs="Times New Roman"/>
+          <w:color w:val="000000"/>
+        </w:rPr>
+        <w:t xml:space="preserve"> </w:t>
+      </w:r>
+      <w:proofErr w:type="spellStart"/>
+      <w:r>
+        <w:rPr>
+          <w:rFonts w:ascii="Verdana" w:eastAsia="Times New Roman" w:hAnsi="Verdana" w:cs="Times New Roman"/>
+          <w:color w:val="000000"/>
+        </w:rPr>
+        <w:t>cambiare</w:t>
+      </w:r>
+      <w:proofErr w:type="spellEnd"/>
+      <w:r>
+        <w:rPr>
+          <w:rFonts w:ascii="Verdana" w:eastAsia="Times New Roman" w:hAnsi="Verdana" w:cs="Times New Roman"/>
+          <w:color w:val="000000"/>
+        </w:rPr>
+        <w:t xml:space="preserve"> da </w:t>
+      </w:r>
+      <w:proofErr w:type="spellStart"/>
+      <w:r>
+        <w:rPr>
+          <w:rFonts w:ascii="Verdana" w:eastAsia="Times New Roman" w:hAnsi="Verdana" w:cs="Times New Roman"/>
+          <w:color w:val="000000"/>
+        </w:rPr>
+        <w:t>una</w:t>
+      </w:r>
+      <w:proofErr w:type="spellEnd"/>
+      <w:r>
+        <w:rPr>
+          <w:rFonts w:ascii="Verdana" w:eastAsia="Times New Roman" w:hAnsi="Verdana" w:cs="Times New Roman"/>
+          <w:color w:val="000000"/>
+        </w:rPr>
+        <w:t xml:space="preserve"> </w:t>
+      </w:r>
+      <w:proofErr w:type="spellStart"/>
+      <w:r>
+        <w:rPr>
+          <w:rFonts w:ascii="Verdana" w:eastAsia="Times New Roman" w:hAnsi="Verdana" w:cs="Times New Roman"/>
+          <w:color w:val="000000"/>
+        </w:rPr>
+        <w:t>versione</w:t>
+      </w:r>
+      <w:proofErr w:type="spellEnd"/>
+      <w:r>
+        <w:rPr>
+          <w:rFonts w:ascii="Verdana" w:eastAsia="Times New Roman" w:hAnsi="Verdana" w:cs="Times New Roman"/>
+          <w:color w:val="000000"/>
+        </w:rPr>
+        <w:t xml:space="preserve"> </w:t>
+      </w:r>
+      <w:proofErr w:type="spellStart"/>
+      <w:r>
+        <w:rPr>
+          <w:rFonts w:ascii="Verdana" w:eastAsia="Times New Roman" w:hAnsi="Verdana" w:cs="Times New Roman"/>
+          <w:color w:val="000000"/>
+        </w:rPr>
+        <w:t>all’altra</w:t>
+      </w:r>
+      <w:proofErr w:type="spellEnd"/>
+      <w:r>
+        <w:rPr>
+          <w:rFonts w:ascii="Verdana" w:eastAsia="Times New Roman" w:hAnsi="Verdana" w:cs="Times New Roman"/>
+          <w:color w:val="000000"/>
+        </w:rPr>
+        <w:t xml:space="preserve"> </w:t>
+      </w:r>
+      <w:proofErr w:type="spellStart"/>
+      <w:proofErr w:type="gramStart"/>
+      <w:r>
+        <w:rPr>
+          <w:rFonts w:ascii="Verdana" w:eastAsia="Times New Roman" w:hAnsi="Verdana" w:cs="Times New Roman"/>
+          <w:color w:val="000000"/>
+        </w:rPr>
+        <w:t>della</w:t>
+      </w:r>
+      <w:proofErr w:type="spellEnd"/>
+      <w:proofErr w:type="gramEnd"/>
+      <w:r>
+        <w:rPr>
+          <w:rFonts w:ascii="Verdana" w:eastAsia="Times New Roman" w:hAnsi="Verdana" w:cs="Times New Roman"/>
+          <w:color w:val="000000"/>
+        </w:rPr>
+        <w:t xml:space="preserve"> JDK.</w:t>
+      </w:r>
+      <w:r>
+        <w:rPr>
+          <w:rFonts w:ascii="Verdana" w:eastAsia="Times New Roman" w:hAnsi="Verdana" w:cs="Times New Roman"/>
+          <w:color w:val="000000"/>
+        </w:rPr>
+        <w:br/>
+        <w:t xml:space="preserve"> </w:t>
+      </w:r>
+    </w:p>
+    <w:p>
+      <w:pPr>
+        <w:shd w:val="clear" w:color="auto" w:fill="FFFFFF"/>
+        <w:spacing w:after="0" w:line="240" w:lineRule="auto"/>
+        <w:jc w:val="both"/>
+        <w:outlineLvl w:val="3"/>
+        <w:rPr>
+          <w:rFonts w:ascii="Verdana" w:eastAsia="Times New Roman" w:hAnsi="Verdana" w:cs="Times New Roman"/>
+          <w:b/>
+          <w:bCs/>
+          <w:color w:val="000000"/>
+        </w:rPr>
+      </w:pPr>
+    </w:p>
+    <w:p>
+      <w:pPr>
+        <w:shd w:val="clear" w:color="auto" w:fill="FFFFFF"/>
+        <w:spacing w:after="0" w:line="240" w:lineRule="auto"/>
+        <w:jc w:val="both"/>
+        <w:outlineLvl w:val="3"/>
+        <w:rPr>
+          <w:rFonts w:ascii="Verdana" w:eastAsia="Times New Roman" w:hAnsi="Verdana" w:cs="Times New Roman"/>
+          <w:b/>
+          <w:bCs/>
+          <w:color w:val="000000"/>
+        </w:rPr>
+      </w:pPr>
+    </w:p>
     <w:p>
       <w:pPr>
         <w:shd w:val="clear" w:color="auto" w:fill="FFFFFF"/>
@@ -559,8 +860,8 @@
           <w:color w:val="000000"/>
         </w:rPr>
       </w:pPr>
-      <w:bookmarkStart w:id="0" w:name="soap_11_or_12"/>
-      <w:bookmarkEnd w:id="0"/>
+      <w:bookmarkStart w:id="1" w:name="soap_11_or_12"/>
+      <w:bookmarkEnd w:id="1"/>
       <w:r>
         <w:rPr>
           <w:rFonts w:ascii="Verdana" w:eastAsia="Times New Roman" w:hAnsi="Verdana" w:cs="Times New Roman"/>
@@ -1141,6 +1442,7 @@
           <w:sz w:val="21"/>
           <w:szCs w:val="21"/>
         </w:rPr>
+        <w:lastRenderedPageBreak/>
         <w:t xml:space="preserve">    &lt;bean id="</w:t>
       </w:r>
       <w:proofErr w:type="spellStart"/>
@@ -1499,7 +1801,6 @@
           <w:sz w:val="21"/>
           <w:szCs w:val="21"/>
         </w:rPr>
-        <w:lastRenderedPageBreak/>
         <w:t>&lt;/beans&gt;</w:t>
       </w:r>
     </w:p>
@@ -1620,10 +1921,7 @@
         <w:t>One important thing to note with SOAP version numbers, or WS-* specification version numbers in general, is that the latest version of a specification is generally not the most popular version. For SOAP, this means that currently, the best version to use is 1.1. Version 1.2 might become more popular in the future, but currently 1.1 is the safest bet.</w:t>
       </w:r>
     </w:p>
-    <w:p>
-      <w:bookmarkStart w:id="1" w:name="_GoBack"/>
-      <w:bookmarkEnd w:id="1"/>
-    </w:p>
+    <w:p/>
     <w:sectPr>
       <w:pgSz w:w="12240" w:h="15840"/>
       <w:pgMar w:top="1440" w:right="1440" w:bottom="1440" w:left="1440" w:header="720" w:footer="720" w:gutter="0"/>

</xml_diff>